<commit_message>
added links in some blog posts and update resume with upwork job.
</commit_message>
<xml_diff>
--- a/attachments/resume.docx
+++ b/attachments/resume.docx
@@ -176,13 +176,13 @@
         <w:rPr>
           <w:b/>
         </w:rPr>
-        <w:t xml:space="preserve">Independent Researcher, Yale University</w:t>
+        <w:t xml:space="preserve">Freelance Data Scientist, Upwork</w:t>
       </w:r>
       <w:r>
         <w:t xml:space="preserve"> </w:t>
       </w:r>
       <w:r>
-        <w:t xml:space="preserve">(2012-present, New Haven CT)</w:t>
+        <w:t xml:space="preserve">(2017-present)</w:t>
       </w:r>
     </w:p>
     <w:p>
@@ -194,7 +194,7 @@
         </w:numPr>
       </w:pPr>
       <w:r>
-        <w:t xml:space="preserve">Data analysis and simulation in Python and MATLAB, and instrument control in C++. Designed and executed experiments across four projects and managed several undegraduate students.</w:t>
+        <w:t xml:space="preserve">Worked on a variety of data analysis, visualization and machine learning projects.</w:t>
       </w:r>
     </w:p>
     <w:p>
@@ -205,13 +205,13 @@
         <w:rPr>
           <w:b/>
         </w:rPr>
-        <w:t xml:space="preserve">MCAT Instructor, Kaplan Test Prep</w:t>
+        <w:t xml:space="preserve">Independent Researcher, Yale University</w:t>
       </w:r>
       <w:r>
         <w:t xml:space="preserve"> </w:t>
       </w:r>
       <w:r>
-        <w:t xml:space="preserve">(2011-2012, New Haven CT)</w:t>
+        <w:t xml:space="preserve">(2012-present, New Haven CT)</w:t>
       </w:r>
     </w:p>
     <w:p>
@@ -223,17 +223,7 @@
         </w:numPr>
       </w:pPr>
       <w:r>
-        <w:t xml:space="preserve">Planned and delivered lectures on core content in undergraduate Physics, Chemistry and Biology to medium-sized groups of undergraduates.</w:t>
-      </w:r>
-    </w:p>
-    <w:p>
-      <w:pPr>
-        <w:pStyle w:val="Heading2"/>
-      </w:pPr>
-      <w:bookmarkStart w:id="27" w:name="skills"/>
-      <w:bookmarkEnd w:id="27"/>
-      <w:r>
-        <w:t xml:space="preserve">Skills</w:t>
+        <w:t xml:space="preserve">Data analysis and simulation in Python and MATLAB, and instrument control in C++. Designed and executed experiments across four projects and managed several undegraduate students.</w:t>
       </w:r>
     </w:p>
     <w:p>
@@ -244,40 +234,13 @@
         <w:rPr>
           <w:b/>
         </w:rPr>
-        <w:t xml:space="preserve">Programming:</w:t>
+        <w:t xml:space="preserve">MCAT Instructor, Kaplan Test Prep</w:t>
       </w:r>
       <w:r>
         <w:t xml:space="preserve"> </w:t>
       </w:r>
       <w:r>
-        <w:t xml:space="preserve">Python, MATLAB, C++, SQL, R, git, HTML/CSS</w:t>
-      </w:r>
-    </w:p>
-    <w:p>
-      <w:pPr>
-        <w:pStyle w:val="BodyText"/>
-      </w:pPr>
-      <w:r>
-        <w:rPr>
-          <w:b/>
-        </w:rPr>
-        <w:t xml:space="preserve">Python SciPy Tools:</w:t>
-      </w:r>
-      <w:r>
-        <w:t xml:space="preserve"> </w:t>
-      </w:r>
-      <w:r>
-        <w:t xml:space="preserve">Pandas, Numpy, Matplotlib, Scikit-learn</w:t>
-      </w:r>
-    </w:p>
-    <w:p>
-      <w:pPr>
-        <w:pStyle w:val="Heading2"/>
-      </w:pPr>
-      <w:bookmarkStart w:id="28" w:name="awards"/>
-      <w:bookmarkEnd w:id="28"/>
-      <w:r>
-        <w:t xml:space="preserve">Awards</w:t>
+        <w:t xml:space="preserve">(2011-2012, New Haven CT)</w:t>
       </w:r>
     </w:p>
     <w:p>
@@ -289,6 +252,72 @@
         </w:numPr>
       </w:pPr>
       <w:r>
+        <w:t xml:space="preserve">Planned and delivered lectures on core content in undergraduate Physics, Chemistry and Biology to medium-sized groups of undergraduates.</w:t>
+      </w:r>
+    </w:p>
+    <w:p>
+      <w:pPr>
+        <w:pStyle w:val="Heading2"/>
+      </w:pPr>
+      <w:bookmarkStart w:id="27" w:name="skills"/>
+      <w:bookmarkEnd w:id="27"/>
+      <w:r>
+        <w:t xml:space="preserve">Skills</w:t>
+      </w:r>
+    </w:p>
+    <w:p>
+      <w:pPr>
+        <w:pStyle w:val="FirstParagraph"/>
+      </w:pPr>
+      <w:r>
+        <w:rPr>
+          <w:b/>
+        </w:rPr>
+        <w:t xml:space="preserve">Programming:</w:t>
+      </w:r>
+      <w:r>
+        <w:t xml:space="preserve"> </w:t>
+      </w:r>
+      <w:r>
+        <w:t xml:space="preserve">Python, SQL, MATLAB, C++, R, git, HTML/CSS, d3.js</w:t>
+      </w:r>
+    </w:p>
+    <w:p>
+      <w:pPr>
+        <w:pStyle w:val="BodyText"/>
+      </w:pPr>
+      <w:r>
+        <w:rPr>
+          <w:b/>
+        </w:rPr>
+        <w:t xml:space="preserve">Python SciPy Tools:</w:t>
+      </w:r>
+      <w:r>
+        <w:t xml:space="preserve"> </w:t>
+      </w:r>
+      <w:r>
+        <w:t xml:space="preserve">Pandas, Numpy, Matplotlib, Scikit-learn</w:t>
+      </w:r>
+    </w:p>
+    <w:p>
+      <w:pPr>
+        <w:pStyle w:val="Heading2"/>
+      </w:pPr>
+      <w:bookmarkStart w:id="28" w:name="awards"/>
+      <w:bookmarkEnd w:id="28"/>
+      <w:r>
+        <w:t xml:space="preserve">Awards</w:t>
+      </w:r>
+    </w:p>
+    <w:p>
+      <w:pPr>
+        <w:pStyle w:val="Compact"/>
+        <w:numPr>
+          <w:numId w:val="1007"/>
+          <w:ilvl w:val="0"/>
+        </w:numPr>
+      </w:pPr>
+      <w:r>
         <w:rPr>
           <w:b/>
         </w:rPr>
@@ -302,7 +331,7 @@
       <w:pPr>
         <w:pStyle w:val="Compact"/>
         <w:numPr>
-          <w:numId w:val="1006"/>
+          <w:numId w:val="1007"/>
           <w:ilvl w:val="0"/>
         </w:numPr>
       </w:pPr>
@@ -320,7 +349,7 @@
       <w:pPr>
         <w:pStyle w:val="Compact"/>
         <w:numPr>
-          <w:numId w:val="1006"/>
+          <w:numId w:val="1007"/>
           <w:ilvl w:val="0"/>
         </w:numPr>
       </w:pPr>
@@ -383,7 +412,7 @@
       <w:pPr>
         <w:pStyle w:val="Compact"/>
         <w:numPr>
-          <w:numId w:val="1007"/>
+          <w:numId w:val="1008"/>
           <w:ilvl w:val="0"/>
         </w:numPr>
       </w:pPr>
@@ -415,12 +444,12 @@
       <w:pPr>
         <w:pStyle w:val="Compact"/>
         <w:numPr>
-          <w:numId w:val="1008"/>
+          <w:numId w:val="1009"/>
           <w:ilvl w:val="0"/>
         </w:numPr>
       </w:pPr>
       <w:r>
-        <w:t xml:space="preserve">A web app that displays the social graph for a user in the www.boardgamegeek.com (BGG) community and color nodes by correlation to the user using boardgame ratings data.</w:t>
+        <w:t xml:space="preserve">Built a web app that displays the social graph for a user in the www.boardgamegeek.com community and colors nodes by correlation to the user with boardgame ratings data.</w:t>
       </w:r>
     </w:p>
     <w:sectPr>
@@ -1467,7 +1496,7 @@
     </w:lvl>
   </w:abstractNum>
   <w:abstractNum w:abstractNumId="990">
-    <w:nsid w:val="4370202f"/>
+    <w:nsid w:val="2b5642df"/>
     <w:multiLevelType w:val="multilevel"/>
     <w:lvl w:ilvl="0">
       <w:numFmt w:val="bullet"/>
@@ -1548,7 +1577,7 @@
     </w:lvl>
   </w:abstractNum>
   <w:abstractNum w:abstractNumId="991">
-    <w:nsid w:val="9be4f9a7"/>
+    <w:nsid w:val="e56d1949"/>
     <w:multiLevelType w:val="multilevel"/>
     <w:lvl w:ilvl="0">
       <w:numFmt w:val="bullet"/>
@@ -1785,6 +1814,9 @@
     <w:abstractNumId w:val="991"/>
   </w:num>
   <w:num w:numId="1008">
+    <w:abstractNumId w:val="991"/>
+  </w:num>
+  <w:num w:numId="1009">
     <w:abstractNumId w:val="991"/>
   </w:num>
 </w:numbering>

</xml_diff>

<commit_message>
updated to reflect PhD completion
</commit_message>
<xml_diff>
--- a/attachments/resume.docx
+++ b/attachments/resume.docx
@@ -67,13 +67,13 @@
         <w:rPr>
           <w:b/>
         </w:rPr>
-        <w:t xml:space="preserve">Ph.D. program in Applied Physics, Yale University</w:t>
+        <w:t xml:space="preserve">Ph.D. in Applied Physics, Yale University</w:t>
       </w:r>
       <w:r>
         <w:t xml:space="preserve"> </w:t>
       </w:r>
       <w:r>
-        <w:t xml:space="preserve">(2012-present)</w:t>
+        <w:t xml:space="preserve">(2012-2018)</w:t>
       </w:r>
     </w:p>
     <w:p>
@@ -85,7 +85,7 @@
         </w:numPr>
       </w:pPr>
       <w:r>
-        <w:t xml:space="preserve">Research on transport in metal nanostructures.</w:t>
+        <w:t xml:space="preserve">Simulation and data analysis with Python, MATLAB, and C++.</w:t>
       </w:r>
     </w:p>
     <w:p>
@@ -176,13 +176,13 @@
         <w:rPr>
           <w:b/>
         </w:rPr>
-        <w:t xml:space="preserve">Freelance Data Scientist, Upwork</w:t>
+        <w:t xml:space="preserve">Data Scientist, Upwork</w:t>
       </w:r>
       <w:r>
         <w:t xml:space="preserve"> </w:t>
       </w:r>
       <w:r>
-        <w:t xml:space="preserve">(2017-present)</w:t>
+        <w:t xml:space="preserve">(2017-2018)</w:t>
       </w:r>
     </w:p>
     <w:p>
@@ -194,7 +194,7 @@
         </w:numPr>
       </w:pPr>
       <w:r>
-        <w:t xml:space="preserve">Worked on a variety of data analysis, visualization and machine learning projects.</w:t>
+        <w:t xml:space="preserve">Analyzed Upwork platform data (postgreSQL) and built machine learning models to improve platform outcomes.</w:t>
       </w:r>
     </w:p>
     <w:p>
@@ -223,7 +223,7 @@
         </w:numPr>
       </w:pPr>
       <w:r>
-        <w:t xml:space="preserve">Data analysis and simulation in Python and MATLAB, and instrument control in C++. Designed and executed experiments across four projects and managed several undegraduate students.</w:t>
+        <w:t xml:space="preserve">Data analysis and simulation in Python and MATLAB, and instrument control in C++. Independently designed and executed experiments across four major projects. Managed four undegraduate students.</w:t>
       </w:r>
     </w:p>
     <w:p>
@@ -252,7 +252,7 @@
         </w:numPr>
       </w:pPr>
       <w:r>
-        <w:t xml:space="preserve">Planned and delivered lectures on core content in undergraduate Physics, Chemistry and Biology to medium-sized groups of undergraduates.</w:t>
+        <w:t xml:space="preserve">Planned and delivered lectures on Physics, Chemistry and Biology.</w:t>
       </w:r>
     </w:p>
     <w:p>
@@ -360,7 +360,7 @@
         <w:t xml:space="preserve">Baccalaureate with Highest Distinction</w:t>
       </w:r>
       <w:r>
-        <w:t xml:space="preserve">, Indiana University (2012). Granted to 5 students out of 498 in the class.</w:t>
+        <w:t xml:space="preserve">, Indiana University (2012). Granted to 5 students.</w:t>
       </w:r>
     </w:p>
     <w:p>
@@ -449,7 +449,7 @@
         </w:numPr>
       </w:pPr>
       <w:r>
-        <w:t xml:space="preserve">Built a web app that displays the social graph for a user in the www.boardgamegeek.com community and colors nodes by correlation to the user with boardgame ratings data.</w:t>
+        <w:t xml:space="preserve">A web app that displays the social graph for a user on www.boardgamegeek.com and colors nodes by correlation to the user computed from boardgame ratings data.</w:t>
       </w:r>
     </w:p>
     <w:sectPr>
@@ -1496,7 +1496,7 @@
     </w:lvl>
   </w:abstractNum>
   <w:abstractNum w:abstractNumId="990">
-    <w:nsid w:val="2b5642df"/>
+    <w:nsid w:val="c988dfd3"/>
     <w:multiLevelType w:val="multilevel"/>
     <w:lvl w:ilvl="0">
       <w:numFmt w:val="bullet"/>
@@ -1577,7 +1577,7 @@
     </w:lvl>
   </w:abstractNum>
   <w:abstractNum w:abstractNumId="991">
-    <w:nsid w:val="e56d1949"/>
+    <w:nsid w:val="f08dd9b9"/>
     <w:multiLevelType w:val="multilevel"/>
     <w:lvl w:ilvl="0">
       <w:numFmt w:val="bullet"/>

</xml_diff>

<commit_message>
updated resume for deep learning certification
</commit_message>
<xml_diff>
--- a/attachments/resume.docx
+++ b/attachments/resume.docx
@@ -26,7 +26,7 @@
       <w:pPr>
         <w:pStyle w:val="Heading6"/>
       </w:pPr>
-      <w:bookmarkStart w:id="24" w:name="sdsawtelle.github.io-.-sonya.sawtelleyale.edu-.-802-461-3429"/>
+      <w:bookmarkStart w:id="24" w:name="sdsawtelle.github.io-.-sonya.sawtelleaya.yale.edu-.-802-461-3429"/>
       <w:bookmarkEnd w:id="24"/>
       <w:r>
         <w:t xml:space="preserve">[</w:t>
@@ -46,17 +46,17 @@
         <w:t xml:space="preserve"> </w:t>
       </w:r>
       <w:r>
-        <w:t xml:space="preserve">] . [ sonya.sawtelle@yale.edu ] . [ 802 461 3429 ]</w:t>
+        <w:t xml:space="preserve">] . [ sonya.sawtelle@aya.yale.edu ] . [ 802 461 3429 ]</w:t>
       </w:r>
     </w:p>
     <w:p>
       <w:pPr>
         <w:pStyle w:val="Heading2"/>
       </w:pPr>
-      <w:bookmarkStart w:id="25" w:name="education"/>
+      <w:bookmarkStart w:id="25" w:name="experience"/>
       <w:bookmarkEnd w:id="25"/>
       <w:r>
-        <w:t xml:space="preserve">Education</w:t>
+        <w:t xml:space="preserve">Experience</w:t>
       </w:r>
     </w:p>
     <w:p>
@@ -67,13 +67,13 @@
         <w:rPr>
           <w:b/>
         </w:rPr>
-        <w:t xml:space="preserve">Ph.D. in Applied Physics, Yale University</w:t>
+        <w:t xml:space="preserve">Data Scientist, Upwork (part-time)</w:t>
       </w:r>
       <w:r>
         <w:t xml:space="preserve"> </w:t>
       </w:r>
       <w:r>
-        <w:t xml:space="preserve">(2012-2018)</w:t>
+        <w:t xml:space="preserve">(2017-2018)</w:t>
       </w:r>
     </w:p>
     <w:p>
@@ -85,7 +85,7 @@
         </w:numPr>
       </w:pPr>
       <w:r>
-        <w:t xml:space="preserve">Simulation and data analysis with Python, MATLAB, and C++.</w:t>
+        <w:t xml:space="preserve">Employed predictive models to drive business decisions such as "How long should we leave job posts open before expiring them?".</w:t>
       </w:r>
     </w:p>
     <w:p>
@@ -97,7 +97,19 @@
         </w:numPr>
       </w:pPr>
       <w:r>
-        <w:t xml:space="preserve">Coursework in physics, engineering, and statistics.</w:t>
+        <w:t xml:space="preserve">Exploratory analysis and machine learning with Python (SQL for data extraction).</w:t>
+      </w:r>
+    </w:p>
+    <w:p>
+      <w:pPr>
+        <w:pStyle w:val="Compact"/>
+        <w:numPr>
+          <w:numId w:val="1001"/>
+          <w:ilvl w:val="0"/>
+        </w:numPr>
+      </w:pPr>
+      <w:r>
+        <w:t xml:space="preserve">Communicated results and insights to non-technical employees on product teams.</w:t>
       </w:r>
     </w:p>
     <w:p>
@@ -108,13 +120,13 @@
         <w:rPr>
           <w:b/>
         </w:rPr>
-        <w:t xml:space="preserve">B.S. in Physics, Indiana University</w:t>
+        <w:t xml:space="preserve">Graduate Researcher, Yale University</w:t>
       </w:r>
       <w:r>
         <w:t xml:space="preserve"> </w:t>
       </w:r>
       <w:r>
-        <w:t xml:space="preserve">(2008-2011)</w:t>
+        <w:t xml:space="preserve">(2012-2018)</w:t>
       </w:r>
     </w:p>
     <w:p>
@@ -126,7 +138,41 @@
         </w:numPr>
       </w:pPr>
       <w:r>
-        <w:t xml:space="preserve">Baccalaureate with Departmental Honors and Highest Distinction, 3.98/4.0 GPA</w:t>
+        <w:t xml:space="preserve">Simulation and data analysis with Python, MATLAB, and C++.</w:t>
+      </w:r>
+    </w:p>
+    <w:p>
+      <w:pPr>
+        <w:pStyle w:val="Compact"/>
+        <w:numPr>
+          <w:numId w:val="1002"/>
+          <w:ilvl w:val="0"/>
+        </w:numPr>
+      </w:pPr>
+      <w:r>
+        <w:t xml:space="preserve">Coursework in physics, engineering, and statistics.</w:t>
+      </w:r>
+    </w:p>
+    <w:p>
+      <w:pPr>
+        <w:pStyle w:val="Compact"/>
+        <w:numPr>
+          <w:numId w:val="1002"/>
+          <w:ilvl w:val="0"/>
+        </w:numPr>
+      </w:pPr>
+      <w:r>
+        <w:t xml:space="preserve">Managed 4 undergraduate assistants.</w:t>
+      </w:r>
+    </w:p>
+    <w:p>
+      <w:pPr>
+        <w:pStyle w:val="Heading2"/>
+      </w:pPr>
+      <w:bookmarkStart w:id="26" w:name="education"/>
+      <w:bookmarkEnd w:id="26"/>
+      <w:r>
+        <w:t xml:space="preserve">Education</w:t>
       </w:r>
     </w:p>
     <w:p>
@@ -137,13 +183,13 @@
         <w:rPr>
           <w:b/>
         </w:rPr>
-        <w:t xml:space="preserve">MOOCs</w:t>
+        <w:t xml:space="preserve">Ph.D. in Applied Physics, Yale University</w:t>
       </w:r>
       <w:r>
         <w:t xml:space="preserve"> </w:t>
       </w:r>
       <w:r>
-        <w:t xml:space="preserve">(ongoing)</w:t>
+        <w:t xml:space="preserve">(2012-2018)</w:t>
       </w:r>
     </w:p>
     <w:p>
@@ -155,17 +201,40 @@
         </w:numPr>
       </w:pPr>
       <w:r>
-        <w:t xml:space="preserve">Machine Learning (Stanford, Andrew Ng)</w:t>
-      </w:r>
-    </w:p>
-    <w:p>
-      <w:pPr>
-        <w:pStyle w:val="Heading2"/>
-      </w:pPr>
-      <w:bookmarkStart w:id="26" w:name="experience"/>
-      <w:bookmarkEnd w:id="26"/>
-      <w:r>
-        <w:t xml:space="preserve">Experience</w:t>
+        <w:t xml:space="preserve">Six publications (three first-author [</w:t>
+      </w:r>
+      <w:hyperlink r:id="rId27">
+        <w:r>
+          <w:rPr>
+            <w:rStyle w:val="Hyperlink"/>
+          </w:rPr>
+          <w:t xml:space="preserve">1</w:t>
+        </w:r>
+      </w:hyperlink>
+      <w:r>
+        <w:t xml:space="preserve">][</w:t>
+      </w:r>
+      <w:hyperlink r:id="rId28">
+        <w:r>
+          <w:rPr>
+            <w:rStyle w:val="Hyperlink"/>
+          </w:rPr>
+          <w:t xml:space="preserve">2</w:t>
+        </w:r>
+      </w:hyperlink>
+      <w:r>
+        <w:t xml:space="preserve">][</w:t>
+      </w:r>
+      <w:hyperlink r:id="rId29">
+        <w:r>
+          <w:rPr>
+            <w:rStyle w:val="Hyperlink"/>
+          </w:rPr>
+          <w:t xml:space="preserve">3</w:t>
+        </w:r>
+      </w:hyperlink>
+      <w:r>
+        <w:t xml:space="preserve">])</w:t>
       </w:r>
     </w:p>
     <w:p>
@@ -176,13 +245,13 @@
         <w:rPr>
           <w:b/>
         </w:rPr>
-        <w:t xml:space="preserve">Data Scientist, Upwork</w:t>
+        <w:t xml:space="preserve">B.S. in Physics, Indiana University</w:t>
       </w:r>
       <w:r>
         <w:t xml:space="preserve"> </w:t>
       </w:r>
       <w:r>
-        <w:t xml:space="preserve">(2017-2018)</w:t>
+        <w:t xml:space="preserve">(2008-2011)</w:t>
       </w:r>
     </w:p>
     <w:p>
@@ -194,7 +263,7 @@
         </w:numPr>
       </w:pPr>
       <w:r>
-        <w:t xml:space="preserve">Analyzed Upwork platform data (postgreSQL) and built machine learning models to improve platform outcomes.</w:t>
+        <w:t xml:space="preserve">Baccalaureate with Departmental Honors and Highest Distinction, 3.98/4.0 GPA</w:t>
       </w:r>
     </w:p>
     <w:p>
@@ -205,13 +274,7 @@
         <w:rPr>
           <w:b/>
         </w:rPr>
-        <w:t xml:space="preserve">Independent Researcher, Yale University</w:t>
-      </w:r>
-      <w:r>
-        <w:t xml:space="preserve"> </w:t>
-      </w:r>
-      <w:r>
-        <w:t xml:space="preserve">(2012-present, New Haven CT)</w:t>
+        <w:t xml:space="preserve">MOOCs</w:t>
       </w:r>
     </w:p>
     <w:p>
@@ -223,7 +286,40 @@
         </w:numPr>
       </w:pPr>
       <w:r>
-        <w:t xml:space="preserve">Data analysis and simulation in Python and MATLAB, and instrument control in C++. Independently designed and executed experiments across four major projects. Managed four undegraduate students.</w:t>
+        <w:t xml:space="preserve">Deep Learning 5-Course Specialization (deeplearning.ai),</w:t>
+      </w:r>
+      <w:r>
+        <w:t xml:space="preserve"> </w:t>
+      </w:r>
+      <w:hyperlink r:id="rId30">
+        <w:r>
+          <w:rPr>
+            <w:rStyle w:val="Hyperlink"/>
+          </w:rPr>
+          <w:t xml:space="preserve">Credential ID JKFBV29P5MPS</w:t>
+        </w:r>
+      </w:hyperlink>
+    </w:p>
+    <w:p>
+      <w:pPr>
+        <w:pStyle w:val="Compact"/>
+        <w:numPr>
+          <w:numId w:val="1005"/>
+          <w:ilvl w:val="0"/>
+        </w:numPr>
+      </w:pPr>
+      <w:r>
+        <w:t xml:space="preserve">Machine Learning (Stanford University)</w:t>
+      </w:r>
+    </w:p>
+    <w:p>
+      <w:pPr>
+        <w:pStyle w:val="Heading2"/>
+      </w:pPr>
+      <w:bookmarkStart w:id="31" w:name="skills"/>
+      <w:bookmarkEnd w:id="31"/>
+      <w:r>
+        <w:t xml:space="preserve">Skills</w:t>
       </w:r>
     </w:p>
     <w:p>
@@ -234,13 +330,40 @@
         <w:rPr>
           <w:b/>
         </w:rPr>
-        <w:t xml:space="preserve">MCAT Instructor, Kaplan Test Prep</w:t>
+        <w:t xml:space="preserve">Programming:</w:t>
       </w:r>
       <w:r>
         <w:t xml:space="preserve"> </w:t>
       </w:r>
       <w:r>
-        <w:t xml:space="preserve">(2011-2012, New Haven CT)</w:t>
+        <w:t xml:space="preserve">Python, SQL, MATLAB, C++, R, git, HTML/CSS, d3.js</w:t>
+      </w:r>
+    </w:p>
+    <w:p>
+      <w:pPr>
+        <w:pStyle w:val="BodyText"/>
+      </w:pPr>
+      <w:r>
+        <w:rPr>
+          <w:b/>
+        </w:rPr>
+        <w:t xml:space="preserve">Python Packages:</w:t>
+      </w:r>
+      <w:r>
+        <w:t xml:space="preserve"> </w:t>
+      </w:r>
+      <w:r>
+        <w:t xml:space="preserve">Pandas, Numpy, Matplotlib, Scikit-learn, PyMC, Scipy, Tensorflow (among others)</w:t>
+      </w:r>
+    </w:p>
+    <w:p>
+      <w:pPr>
+        <w:pStyle w:val="Heading2"/>
+      </w:pPr>
+      <w:bookmarkStart w:id="32" w:name="awards"/>
+      <w:bookmarkEnd w:id="32"/>
+      <w:r>
+        <w:t xml:space="preserve">Awards</w:t>
       </w:r>
     </w:p>
     <w:p>
@@ -252,61 +375,79 @@
         </w:numPr>
       </w:pPr>
       <w:r>
-        <w:t xml:space="preserve">Planned and delivered lectures on Physics, Chemistry and Biology.</w:t>
-      </w:r>
-    </w:p>
-    <w:p>
-      <w:pPr>
-        <w:pStyle w:val="Heading2"/>
-      </w:pPr>
-      <w:bookmarkStart w:id="27" w:name="skills"/>
-      <w:bookmarkEnd w:id="27"/>
-      <w:r>
-        <w:t xml:space="preserve">Skills</w:t>
-      </w:r>
-    </w:p>
-    <w:p>
-      <w:pPr>
-        <w:pStyle w:val="FirstParagraph"/>
-      </w:pPr>
-      <w:r>
         <w:rPr>
           <w:b/>
         </w:rPr>
-        <w:t xml:space="preserve">Programming:</w:t>
-      </w:r>
-      <w:r>
-        <w:t xml:space="preserve"> </w:t>
-      </w:r>
-      <w:r>
-        <w:t xml:space="preserve">Python, SQL, MATLAB, C++, R, git, HTML/CSS, d3.js</w:t>
-      </w:r>
-    </w:p>
-    <w:p>
-      <w:pPr>
-        <w:pStyle w:val="BodyText"/>
+        <w:t xml:space="preserve">Sterling Prize Fellowship</w:t>
+      </w:r>
+      <w:r>
+        <w:t xml:space="preserve">, Yale University (2013). Awarded to 30 out of 10,500 applicants.</w:t>
+      </w:r>
+    </w:p>
+    <w:p>
+      <w:pPr>
+        <w:pStyle w:val="Compact"/>
+        <w:numPr>
+          <w:numId w:val="1006"/>
+          <w:ilvl w:val="0"/>
+        </w:numPr>
       </w:pPr>
       <w:r>
         <w:rPr>
           <w:b/>
         </w:rPr>
-        <w:t xml:space="preserve">Python SciPy Tools:</w:t>
-      </w:r>
+        <w:t xml:space="preserve">IU Founders Scholar</w:t>
+      </w:r>
+      <w:r>
+        <w:t xml:space="preserve">, Indiana University (2012)</w:t>
+      </w:r>
+    </w:p>
+    <w:p>
+      <w:pPr>
+        <w:pStyle w:val="Compact"/>
+        <w:numPr>
+          <w:numId w:val="1006"/>
+          <w:ilvl w:val="0"/>
+        </w:numPr>
+      </w:pPr>
+      <w:r>
+        <w:rPr>
+          <w:b/>
+        </w:rPr>
+        <w:t xml:space="preserve">Baccalaureate with Highest Distinction</w:t>
+      </w:r>
+      <w:r>
+        <w:t xml:space="preserve">, Indiana University (2012). Granted to 5 students.</w:t>
+      </w:r>
+    </w:p>
+    <w:p>
+      <w:pPr>
+        <w:pStyle w:val="Heading2"/>
+      </w:pPr>
+      <w:bookmarkStart w:id="33" w:name="projects"/>
+      <w:bookmarkEnd w:id="33"/>
+      <w:r>
+        <w:t xml:space="preserve">Projects</w:t>
+      </w:r>
+    </w:p>
+    <w:p>
+      <w:pPr>
+        <w:pStyle w:val="FirstParagraph"/>
+      </w:pPr>
+      <w:hyperlink r:id="rId34">
+        <w:r>
+          <w:rPr>
+            <w:rStyle w:val="Hyperlink"/>
+            <w:b/>
+          </w:rPr>
+          <w:t xml:space="preserve">GeekBuddy Social Graph and Buddy Finder</w:t>
+        </w:r>
+      </w:hyperlink>
       <w:r>
         <w:t xml:space="preserve"> </w:t>
       </w:r>
       <w:r>
-        <w:t xml:space="preserve">Pandas, Numpy, Matplotlib, Scikit-learn</w:t>
-      </w:r>
-    </w:p>
-    <w:p>
-      <w:pPr>
-        <w:pStyle w:val="Heading2"/>
-      </w:pPr>
-      <w:bookmarkStart w:id="28" w:name="awards"/>
-      <w:bookmarkEnd w:id="28"/>
-      <w:r>
-        <w:t xml:space="preserve">Awards</w:t>
+        <w:t xml:space="preserve">(2017)</w:t>
       </w:r>
     </w:p>
     <w:p>
@@ -318,66 +459,14 @@
         </w:numPr>
       </w:pPr>
       <w:r>
-        <w:rPr>
-          <w:b/>
-        </w:rPr>
-        <w:t xml:space="preserve">Sterling Prize Fellowship</w:t>
-      </w:r>
-      <w:r>
-        <w:t xml:space="preserve">, Yale University (2013). Awarded to 30 out of 10,500 applicants.</w:t>
-      </w:r>
-    </w:p>
-    <w:p>
-      <w:pPr>
-        <w:pStyle w:val="Compact"/>
-        <w:numPr>
-          <w:numId w:val="1007"/>
-          <w:ilvl w:val="0"/>
-        </w:numPr>
-      </w:pPr>
-      <w:r>
-        <w:rPr>
-          <w:b/>
-        </w:rPr>
-        <w:t xml:space="preserve">IU Founders Scholar</w:t>
-      </w:r>
-      <w:r>
-        <w:t xml:space="preserve">, Indiana University (2012)</w:t>
-      </w:r>
-    </w:p>
-    <w:p>
-      <w:pPr>
-        <w:pStyle w:val="Compact"/>
-        <w:numPr>
-          <w:numId w:val="1007"/>
-          <w:ilvl w:val="0"/>
-        </w:numPr>
-      </w:pPr>
-      <w:r>
-        <w:rPr>
-          <w:b/>
-        </w:rPr>
-        <w:t xml:space="preserve">Baccalaureate with Highest Distinction</w:t>
-      </w:r>
-      <w:r>
-        <w:t xml:space="preserve">, Indiana University (2012). Granted to 5 students.</w:t>
-      </w:r>
-    </w:p>
-    <w:p>
-      <w:pPr>
-        <w:pStyle w:val="Heading2"/>
-      </w:pPr>
-      <w:bookmarkStart w:id="29" w:name="projects"/>
-      <w:bookmarkEnd w:id="29"/>
-      <w:r>
-        <w:t xml:space="preserve">Projects</w:t>
+        <w:t xml:space="preserve">A web app that displays the social graph for a user on www.boardgamegeek.com and colors nodes by correlation to the user computed from boardgame ratings data.</w:t>
       </w:r>
     </w:p>
     <w:p>
       <w:pPr>
         <w:pStyle w:val="FirstParagraph"/>
       </w:pPr>
-      <w:hyperlink r:id="rId30">
+      <w:hyperlink r:id="rId35">
         <w:r>
           <w:rPr>
             <w:i/>
@@ -420,38 +509,6 @@
         <w:t xml:space="preserve">Authored a series of articles covering a wide variety of topics and tools related to pure Python programming, data science and statistics.</w:t>
       </w:r>
     </w:p>
-    <w:p>
-      <w:pPr>
-        <w:pStyle w:val="FirstParagraph"/>
-      </w:pPr>
-      <w:hyperlink r:id="rId31">
-        <w:r>
-          <w:rPr>
-            <w:rStyle w:val="Hyperlink"/>
-            <w:b/>
-          </w:rPr>
-          <w:t xml:space="preserve">GeekBuddy Social Graph and Buddy Finder</w:t>
-        </w:r>
-      </w:hyperlink>
-      <w:r>
-        <w:t xml:space="preserve"> </w:t>
-      </w:r>
-      <w:r>
-        <w:t xml:space="preserve">(2017)</w:t>
-      </w:r>
-    </w:p>
-    <w:p>
-      <w:pPr>
-        <w:pStyle w:val="Compact"/>
-        <w:numPr>
-          <w:numId w:val="1009"/>
-          <w:ilvl w:val="0"/>
-        </w:numPr>
-      </w:pPr>
-      <w:r>
-        <w:t xml:space="preserve">A web app that displays the social graph for a user on www.boardgamegeek.com and colors nodes by correlation to the user computed from boardgame ratings data.</w:t>
-      </w:r>
-    </w:p>
     <w:sectPr>
       <w:pgSz w:w="12240" w:h="15840"/>
       <w:pgMar w:top="144" w:right="864" w:bottom="288" w:left="864" w:header="720" w:footer="720" w:gutter="0"/>
@@ -1496,7 +1553,7 @@
     </w:lvl>
   </w:abstractNum>
   <w:abstractNum w:abstractNumId="990">
-    <w:nsid w:val="c988dfd3"/>
+    <w:nsid w:val="2b1d7881"/>
     <w:multiLevelType w:val="multilevel"/>
     <w:lvl w:ilvl="0">
       <w:numFmt w:val="bullet"/>
@@ -1577,7 +1634,7 @@
     </w:lvl>
   </w:abstractNum>
   <w:abstractNum w:abstractNumId="991">
-    <w:nsid w:val="f08dd9b9"/>
+    <w:nsid w:val="3bf22cd2"/>
     <w:multiLevelType w:val="multilevel"/>
     <w:lvl w:ilvl="0">
       <w:numFmt w:val="bullet"/>
@@ -1814,9 +1871,6 @@
     <w:abstractNumId w:val="991"/>
   </w:num>
   <w:num w:numId="1008">
-    <w:abstractNumId w:val="991"/>
-  </w:num>
-  <w:num w:numId="1009">
     <w:abstractNumId w:val="991"/>
   </w:num>
 </w:numbering>

</xml_diff>